<commit_message>
Tcc  dia 10072018 atualizado
</commit_message>
<xml_diff>
--- a/Tcc 1 2ª Tentativa/Análise e resultados.docx
+++ b/Tcc 1 2ª Tentativa/Análise e resultados.docx
@@ -314,9 +314,6 @@
       </w:r>
     </w:p>
     <w:p>
-      <w:pPr>
-        <w:jc w:val="both"/>
-      </w:pPr>
       <w:proofErr w:type="gramEnd"/>
       <w:r>
         <w:t xml:space="preserve">1.1 Fundamentos de Sistemas de Informação Primeiro </w:t>
@@ -391,9 +388,15 @@
     <w:p>
       <w:pPr>
         <w:pStyle w:val="PargrafodaLista"/>
+        <w:tabs>
+          <w:tab w:val="left" w:pos="5880"/>
+        </w:tabs>
         <w:ind w:left="360"/>
         <w:jc w:val="both"/>
       </w:pPr>
+      <w:r>
+        <w:tab/>
+      </w:r>
     </w:p>
     <w:p>
       <w:pPr>
@@ -705,6 +708,7 @@
       <w:pPr>
         <w:jc w:val="both"/>
       </w:pPr>
+      <w:bookmarkStart w:id="0" w:name="_GoBack"/>
       <w:r>
         <w:t xml:space="preserve">Podemos perceber que á maioria destas disciplinas são da parte de administração do curso.  A técnica de seminários é a mais utilizada pelos professores para que os alunos possam desenvolver a habilidade de comunicação. </w:t>
       </w:r>
@@ -723,6 +727,7 @@
         <w:t>futuro como disse (referência). Poucas disciplinas no curso explicitam diretamente no plano de ensino métodos para que os alunos possam desenvolver em sala de aula esta habilidade, o que é preocupante pelo motivo citado por (referência).</w:t>
       </w:r>
     </w:p>
+    <w:bookmarkEnd w:id="0"/>
     <w:p>
       <w:pPr>
         <w:jc w:val="both"/>
@@ -896,8 +901,6 @@
       <w:pPr>
         <w:jc w:val="both"/>
       </w:pPr>
-      <w:bookmarkStart w:id="0" w:name="_GoBack"/>
-      <w:bookmarkEnd w:id="0"/>
       <w:r>
         <w:t xml:space="preserve">Organização: </w:t>
       </w:r>
@@ -1929,11 +1932,11 @@
         </c:dLbls>
         <c:gapWidth val="150"/>
         <c:overlap val="100"/>
-        <c:axId val="48164864"/>
-        <c:axId val="152099008"/>
+        <c:axId val="152641536"/>
+        <c:axId val="272402688"/>
       </c:barChart>
       <c:catAx>
-        <c:axId val="48164864"/>
+        <c:axId val="152641536"/>
         <c:scaling>
           <c:orientation val="minMax"/>
         </c:scaling>
@@ -1942,7 +1945,7 @@
         <c:majorTickMark val="out"/>
         <c:minorTickMark val="none"/>
         <c:tickLblPos val="nextTo"/>
-        <c:crossAx val="152099008"/>
+        <c:crossAx val="272402688"/>
         <c:crosses val="autoZero"/>
         <c:auto val="1"/>
         <c:lblAlgn val="ctr"/>
@@ -1950,7 +1953,7 @@
         <c:noMultiLvlLbl val="0"/>
       </c:catAx>
       <c:valAx>
-        <c:axId val="152099008"/>
+        <c:axId val="272402688"/>
         <c:scaling>
           <c:orientation val="minMax"/>
         </c:scaling>
@@ -1961,7 +1964,7 @@
         <c:majorTickMark val="out"/>
         <c:minorTickMark val="none"/>
         <c:tickLblPos val="nextTo"/>
-        <c:crossAx val="48164864"/>
+        <c:crossAx val="152641536"/>
         <c:crosses val="autoZero"/>
         <c:crossBetween val="between"/>
       </c:valAx>
@@ -2146,11 +2149,11 @@
           <c:showBubbleSize val="0"/>
         </c:dLbls>
         <c:gapWidth val="150"/>
-        <c:axId val="138176000"/>
-        <c:axId val="238663872"/>
+        <c:axId val="157917184"/>
+        <c:axId val="272404416"/>
       </c:barChart>
       <c:catAx>
-        <c:axId val="138176000"/>
+        <c:axId val="157917184"/>
         <c:scaling>
           <c:orientation val="minMax"/>
         </c:scaling>
@@ -2159,7 +2162,7 @@
         <c:majorTickMark val="out"/>
         <c:minorTickMark val="none"/>
         <c:tickLblPos val="nextTo"/>
-        <c:crossAx val="238663872"/>
+        <c:crossAx val="272404416"/>
         <c:crosses val="autoZero"/>
         <c:auto val="1"/>
         <c:lblAlgn val="ctr"/>
@@ -2167,7 +2170,7 @@
         <c:noMultiLvlLbl val="0"/>
       </c:catAx>
       <c:valAx>
-        <c:axId val="238663872"/>
+        <c:axId val="272404416"/>
         <c:scaling>
           <c:orientation val="minMax"/>
         </c:scaling>
@@ -2178,7 +2181,7 @@
         <c:majorTickMark val="out"/>
         <c:minorTickMark val="none"/>
         <c:tickLblPos val="nextTo"/>
-        <c:crossAx val="138176000"/>
+        <c:crossAx val="157917184"/>
         <c:crosses val="autoZero"/>
         <c:crossBetween val="between"/>
       </c:valAx>
@@ -2362,11 +2365,11 @@
           <c:showBubbleSize val="0"/>
         </c:dLbls>
         <c:gapWidth val="150"/>
-        <c:axId val="138176512"/>
-        <c:axId val="152100160"/>
+        <c:axId val="152642048"/>
+        <c:axId val="272406720"/>
       </c:barChart>
       <c:catAx>
-        <c:axId val="138176512"/>
+        <c:axId val="152642048"/>
         <c:scaling>
           <c:orientation val="minMax"/>
         </c:scaling>
@@ -2375,7 +2378,7 @@
         <c:majorTickMark val="out"/>
         <c:minorTickMark val="none"/>
         <c:tickLblPos val="nextTo"/>
-        <c:crossAx val="152100160"/>
+        <c:crossAx val="272406720"/>
         <c:crosses val="autoZero"/>
         <c:auto val="1"/>
         <c:lblAlgn val="ctr"/>
@@ -2383,7 +2386,7 @@
         <c:noMultiLvlLbl val="0"/>
       </c:catAx>
       <c:valAx>
-        <c:axId val="152100160"/>
+        <c:axId val="272406720"/>
         <c:scaling>
           <c:orientation val="minMax"/>
         </c:scaling>
@@ -2394,7 +2397,7 @@
         <c:majorTickMark val="out"/>
         <c:minorTickMark val="none"/>
         <c:tickLblPos val="nextTo"/>
-        <c:crossAx val="138176512"/>
+        <c:crossAx val="152642048"/>
         <c:crosses val="autoZero"/>
         <c:crossBetween val="between"/>
       </c:valAx>
@@ -2578,11 +2581,11 @@
           <c:showBubbleSize val="0"/>
         </c:dLbls>
         <c:gapWidth val="150"/>
-        <c:axId val="138313728"/>
-        <c:axId val="241256704"/>
+        <c:axId val="152643072"/>
+        <c:axId val="272406144"/>
       </c:barChart>
       <c:catAx>
-        <c:axId val="138313728"/>
+        <c:axId val="152643072"/>
         <c:scaling>
           <c:orientation val="minMax"/>
         </c:scaling>
@@ -2591,7 +2594,7 @@
         <c:majorTickMark val="out"/>
         <c:minorTickMark val="none"/>
         <c:tickLblPos val="nextTo"/>
-        <c:crossAx val="241256704"/>
+        <c:crossAx val="272406144"/>
         <c:crosses val="autoZero"/>
         <c:auto val="1"/>
         <c:lblAlgn val="ctr"/>
@@ -2599,7 +2602,7 @@
         <c:noMultiLvlLbl val="0"/>
       </c:catAx>
       <c:valAx>
-        <c:axId val="241256704"/>
+        <c:axId val="272406144"/>
         <c:scaling>
           <c:orientation val="minMax"/>
         </c:scaling>
@@ -2610,7 +2613,7 @@
         <c:majorTickMark val="out"/>
         <c:minorTickMark val="none"/>
         <c:tickLblPos val="nextTo"/>
-        <c:crossAx val="138313728"/>
+        <c:crossAx val="152643072"/>
         <c:crosses val="autoZero"/>
         <c:crossBetween val="between"/>
       </c:valAx>
@@ -2805,11 +2808,11 @@
           <c:showBubbleSize val="0"/>
         </c:dLbls>
         <c:gapWidth val="150"/>
-        <c:axId val="238136320"/>
-        <c:axId val="241258432"/>
+        <c:axId val="157918720"/>
+        <c:axId val="279626304"/>
       </c:barChart>
       <c:catAx>
-        <c:axId val="238136320"/>
+        <c:axId val="157918720"/>
         <c:scaling>
           <c:orientation val="minMax"/>
         </c:scaling>
@@ -2818,7 +2821,7 @@
         <c:majorTickMark val="out"/>
         <c:minorTickMark val="none"/>
         <c:tickLblPos val="nextTo"/>
-        <c:crossAx val="241258432"/>
+        <c:crossAx val="279626304"/>
         <c:crosses val="autoZero"/>
         <c:auto val="1"/>
         <c:lblAlgn val="ctr"/>
@@ -2826,7 +2829,7 @@
         <c:noMultiLvlLbl val="0"/>
       </c:catAx>
       <c:valAx>
-        <c:axId val="241258432"/>
+        <c:axId val="279626304"/>
         <c:scaling>
           <c:orientation val="minMax"/>
         </c:scaling>
@@ -2837,7 +2840,7 @@
         <c:majorTickMark val="out"/>
         <c:minorTickMark val="none"/>
         <c:tickLblPos val="nextTo"/>
-        <c:crossAx val="238136320"/>
+        <c:crossAx val="157918720"/>
         <c:crosses val="autoZero"/>
         <c:crossBetween val="between"/>
       </c:valAx>
@@ -3021,11 +3024,11 @@
           <c:showBubbleSize val="0"/>
         </c:dLbls>
         <c:gapWidth val="150"/>
-        <c:axId val="138319360"/>
-        <c:axId val="286162240"/>
+        <c:axId val="157920768"/>
+        <c:axId val="279628032"/>
       </c:barChart>
       <c:catAx>
-        <c:axId val="138319360"/>
+        <c:axId val="157920768"/>
         <c:scaling>
           <c:orientation val="minMax"/>
         </c:scaling>
@@ -3034,7 +3037,7 @@
         <c:majorTickMark val="out"/>
         <c:minorTickMark val="none"/>
         <c:tickLblPos val="nextTo"/>
-        <c:crossAx val="286162240"/>
+        <c:crossAx val="279628032"/>
         <c:crosses val="autoZero"/>
         <c:auto val="1"/>
         <c:lblAlgn val="ctr"/>
@@ -3042,7 +3045,7 @@
         <c:noMultiLvlLbl val="0"/>
       </c:catAx>
       <c:valAx>
-        <c:axId val="286162240"/>
+        <c:axId val="279628032"/>
         <c:scaling>
           <c:orientation val="minMax"/>
         </c:scaling>
@@ -3053,7 +3056,7 @@
         <c:majorTickMark val="out"/>
         <c:minorTickMark val="none"/>
         <c:tickLblPos val="nextTo"/>
-        <c:crossAx val="138319360"/>
+        <c:crossAx val="157920768"/>
         <c:crosses val="autoZero"/>
         <c:crossBetween val="between"/>
       </c:valAx>

</xml_diff>